<commit_message>
Random Oversampling by percentage
</commit_message>
<xml_diff>
--- a/Documentation/Possible Ref.docx
+++ b/Documentation/Possible Ref.docx
@@ -18,6 +18,11 @@
       </w:hyperlink>
     </w:p>
     <w:p>
+      <w:pPr>
+        <w:rPr>
+          <w:rStyle w:val="Hyperlink"/>
+        </w:rPr>
+      </w:pPr>
       <w:hyperlink r:id="rId5" w:history="1">
         <w:r>
           <w:rPr>
@@ -26,6 +31,11 @@
           <w:t>https://www.hilarispublisher.com/open-access/classification-of-imbalance-data-using-tomek-link-tlink-combined-with-random-undersampling-rus-as-a-data-reduction-method-2229-8711-S1111.pdf</w:t>
         </w:r>
       </w:hyperlink>
+    </w:p>
+    <w:p>
+      <w:r>
+        <w:t>https://dl.acm.org/doi/10.1145/1007730.1007735</w:t>
+      </w:r>
     </w:p>
     <w:sectPr>
       <w:pgSz w:w="11906" w:h="16838"/>

</xml_diff>

<commit_message>
Added reference for report and almost done xgb
</commit_message>
<xml_diff>
--- a/Documentation/Possible Ref.docx
+++ b/Documentation/Possible Ref.docx
@@ -8,35 +8,1258 @@
           <w:rStyle w:val="Hyperlink"/>
         </w:rPr>
       </w:pPr>
+      <w:r>
+        <w:fldChar w:fldCharType="begin"/>
+      </w:r>
+      <w:r>
+        <w:instrText xml:space="preserve"> HYPERLINK "https://arxiv.org/pdf/1608.06048.pdf" </w:instrText>
+      </w:r>
+      <w:r>
+        <w:fldChar w:fldCharType="separate"/>
+      </w:r>
+      <w:r>
+        <w:rPr>
+          <w:rStyle w:val="Hyperlink"/>
+        </w:rPr>
+        <w:t>https://arxiv.org/pdf/1608.06048.pdf</w:t>
+      </w:r>
+      <w:r>
+        <w:rPr>
+          <w:rStyle w:val="Hyperlink"/>
+        </w:rPr>
+        <w:fldChar w:fldCharType="end"/>
+      </w:r>
+    </w:p>
+    <w:p>
+      <w:pPr>
+        <w:rPr>
+          <w:rStyle w:val="Hyperlink"/>
+        </w:rPr>
+      </w:pPr>
       <w:hyperlink r:id="rId4" w:history="1">
         <w:r>
           <w:rPr>
             <w:rStyle w:val="Hyperlink"/>
           </w:rPr>
-          <w:t>https://arxiv.org/pdf/1608.06048.pdf</w:t>
+          <w:t>https://www.hilarispublisher.com/open-access/classification-of-imbalance-data-using-tomek-link-tlink-combined-with-random-undersampling-rus-as-a-data-reduction-method-2229-8711-S1111.pdf</w:t>
+        </w:r>
+      </w:hyperlink>
+    </w:p>
+    <w:p>
+      <w:hyperlink r:id="rId5" w:history="1">
+        <w:r>
+          <w:rPr>
+            <w:rStyle w:val="Hyperlink"/>
+          </w:rPr>
+          <w:t>https://dl.acm.org/doi/10.1145/1007730.1007735</w:t>
+        </w:r>
+      </w:hyperlink>
+    </w:p>
+    <w:p/>
+    <w:p>
+      <w:r>
+        <w:t>Lit Review</w:t>
+      </w:r>
+    </w:p>
+    <w:p>
+      <w:pPr>
+        <w:rPr>
+          <w:b/>
+          <w:bCs/>
+        </w:rPr>
+      </w:pPr>
+      <w:r>
+        <w:t xml:space="preserve">AAO17: </w:t>
+      </w:r>
+      <w:hyperlink r:id="rId6" w:history="1">
+        <w:r>
+          <w:rPr>
+            <w:b/>
+            <w:bCs/>
+          </w:rPr>
+          <w:t xml:space="preserve">John O. </w:t>
+        </w:r>
+        <w:proofErr w:type="spellStart"/>
+        <w:r>
+          <w:rPr>
+            <w:b/>
+            <w:bCs/>
+          </w:rPr>
+          <w:t>Awoyemi</w:t>
+        </w:r>
+        <w:proofErr w:type="spellEnd"/>
+      </w:hyperlink>
+      <w:r>
+        <w:rPr>
+          <w:b/>
+          <w:bCs/>
+        </w:rPr>
+        <w:t xml:space="preserve">, </w:t>
+      </w:r>
+      <w:hyperlink r:id="rId7" w:history="1">
+        <w:r>
+          <w:rPr>
+            <w:b/>
+            <w:bCs/>
+          </w:rPr>
+          <w:t xml:space="preserve">Adebayo O </w:t>
+        </w:r>
+        <w:proofErr w:type="spellStart"/>
+        <w:r>
+          <w:rPr>
+            <w:b/>
+            <w:bCs/>
+          </w:rPr>
+          <w:t>Adetunmbi</w:t>
+        </w:r>
+        <w:proofErr w:type="spellEnd"/>
+      </w:hyperlink>
+      <w:r>
+        <w:rPr>
+          <w:b/>
+          <w:bCs/>
+        </w:rPr>
+        <w:t xml:space="preserve">, </w:t>
+      </w:r>
+      <w:hyperlink r:id="rId8" w:history="1">
+        <w:r>
+          <w:rPr>
+            <w:b/>
+            <w:bCs/>
+          </w:rPr>
+          <w:t xml:space="preserve">Samuel </w:t>
+        </w:r>
+        <w:proofErr w:type="spellStart"/>
+        <w:r>
+          <w:rPr>
+            <w:b/>
+            <w:bCs/>
+          </w:rPr>
+          <w:t>Oluwadare</w:t>
+        </w:r>
+        <w:proofErr w:type="spellEnd"/>
+      </w:hyperlink>
+      <w:r>
+        <w:rPr>
+          <w:b/>
+          <w:bCs/>
+        </w:rPr>
+        <w:t>: “</w:t>
+      </w:r>
+      <w:r>
+        <w:rPr>
+          <w:b/>
+          <w:bCs/>
+        </w:rPr>
+        <w:t>Credit card fraud detection using machine learning techniques: A comparative analysis”, 2017,  </w:t>
+      </w:r>
+      <w:hyperlink r:id="rId9" w:tgtFrame="_blank" w:history="1">
+        <w:r>
+          <w:rPr>
+            <w:b/>
+            <w:bCs/>
+          </w:rPr>
+          <w:t>10.1109/ICCNI.2017.8123782</w:t>
         </w:r>
       </w:hyperlink>
     </w:p>
     <w:p>
       <w:pPr>
         <w:rPr>
-          <w:rStyle w:val="Hyperlink"/>
+          <w:lang w:val="en-US"/>
         </w:rPr>
       </w:pPr>
-      <w:hyperlink r:id="rId5" w:history="1">
-        <w:r>
-          <w:rPr>
-            <w:rStyle w:val="Hyperlink"/>
-          </w:rPr>
-          <w:t>https://www.hilarispublisher.com/open-access/classification-of-imbalance-data-using-tomek-link-tlink-combined-with-random-undersampling-rus-as-a-data-reduction-method-2229-8711-S1111.pdf</w:t>
+      <w:r>
+        <w:t>Use KNN, LR, Naïve Bayes</w:t>
+      </w:r>
+    </w:p>
+    <w:p>
+      <w:pPr>
+        <w:rPr>
+          <w:b/>
+          <w:bCs/>
+        </w:rPr>
+      </w:pPr>
+      <w:r>
+        <w:t>CPB+18</w:t>
+      </w:r>
+      <w:r>
+        <w:t xml:space="preserve">: </w:t>
+      </w:r>
+      <w:hyperlink r:id="rId10" w:history="1">
+        <w:r>
+          <w:rPr>
+            <w:b/>
+            <w:bCs/>
+          </w:rPr>
+          <w:t xml:space="preserve">Fabrizio </w:t>
+        </w:r>
+        <w:proofErr w:type="spellStart"/>
+        <w:r>
+          <w:rPr>
+            <w:b/>
+            <w:bCs/>
+          </w:rPr>
+          <w:t>Carcillo</w:t>
+        </w:r>
+        <w:proofErr w:type="spellEnd"/>
+      </w:hyperlink>
+      <w:r>
+        <w:rPr>
+          <w:b/>
+          <w:bCs/>
+        </w:rPr>
+        <w:t>, </w:t>
+      </w:r>
+      <w:hyperlink r:id="rId11" w:history="1">
+        <w:r>
+          <w:rPr>
+            <w:b/>
+            <w:bCs/>
+          </w:rPr>
+          <w:t xml:space="preserve">Andrea Dal </w:t>
+        </w:r>
+        <w:proofErr w:type="spellStart"/>
+        <w:r>
+          <w:rPr>
+            <w:b/>
+            <w:bCs/>
+          </w:rPr>
+          <w:t>Pozzolo</w:t>
+        </w:r>
+        <w:proofErr w:type="spellEnd"/>
+      </w:hyperlink>
+      <w:r>
+        <w:rPr>
+          <w:b/>
+          <w:bCs/>
+        </w:rPr>
+        <w:t>, </w:t>
+      </w:r>
+      <w:hyperlink r:id="rId12" w:history="1">
+        <w:r>
+          <w:rPr>
+            <w:b/>
+            <w:bCs/>
+          </w:rPr>
+          <w:t>Yann-</w:t>
+        </w:r>
+        <w:proofErr w:type="spellStart"/>
+        <w:r>
+          <w:rPr>
+            <w:b/>
+            <w:bCs/>
+          </w:rPr>
+          <w:t>Aël</w:t>
+        </w:r>
+        <w:proofErr w:type="spellEnd"/>
+        <w:r>
+          <w:rPr>
+            <w:b/>
+            <w:bCs/>
+          </w:rPr>
+          <w:t xml:space="preserve"> Le Borgne</w:t>
+        </w:r>
+      </w:hyperlink>
+      <w:r>
+        <w:rPr>
+          <w:b/>
+          <w:bCs/>
+        </w:rPr>
+        <w:t>, </w:t>
+      </w:r>
+      <w:hyperlink r:id="rId13" w:history="1">
+        <w:r>
+          <w:rPr>
+            <w:b/>
+            <w:bCs/>
+          </w:rPr>
+          <w:t xml:space="preserve">Olivier </w:t>
+        </w:r>
+        <w:proofErr w:type="spellStart"/>
+        <w:r>
+          <w:rPr>
+            <w:b/>
+            <w:bCs/>
+          </w:rPr>
+          <w:t>Caelen</w:t>
+        </w:r>
+        <w:proofErr w:type="spellEnd"/>
+      </w:hyperlink>
+      <w:r>
+        <w:rPr>
+          <w:b/>
+          <w:bCs/>
+        </w:rPr>
+        <w:t>, </w:t>
+      </w:r>
+      <w:hyperlink r:id="rId14" w:history="1">
+        <w:r>
+          <w:rPr>
+            <w:b/>
+            <w:bCs/>
+          </w:rPr>
+          <w:t xml:space="preserve">Yannis </w:t>
+        </w:r>
+        <w:proofErr w:type="spellStart"/>
+        <w:r>
+          <w:rPr>
+            <w:b/>
+            <w:bCs/>
+          </w:rPr>
+          <w:t>Mazzer</w:t>
+        </w:r>
+        <w:proofErr w:type="spellEnd"/>
+      </w:hyperlink>
+      <w:r>
+        <w:rPr>
+          <w:b/>
+          <w:bCs/>
+        </w:rPr>
+        <w:t>, </w:t>
+      </w:r>
+      <w:hyperlink r:id="rId15" w:history="1">
+        <w:r>
+          <w:rPr>
+            <w:b/>
+            <w:bCs/>
+          </w:rPr>
+          <w:t xml:space="preserve">Gianluca </w:t>
+        </w:r>
+        <w:proofErr w:type="spellStart"/>
+        <w:r>
+          <w:rPr>
+            <w:b/>
+            <w:bCs/>
+          </w:rPr>
+          <w:t>Bontempi</w:t>
+        </w:r>
+        <w:proofErr w:type="spellEnd"/>
+      </w:hyperlink>
+      <w:r>
+        <w:rPr>
+          <w:b/>
+          <w:bCs/>
+        </w:rPr>
+        <w:t xml:space="preserve">: </w:t>
+      </w:r>
+      <w:r>
+        <w:rPr>
+          <w:b/>
+          <w:bCs/>
+        </w:rPr>
+        <w:t>“</w:t>
+      </w:r>
+      <w:proofErr w:type="spellStart"/>
+      <w:r>
+        <w:rPr>
+          <w:b/>
+          <w:bCs/>
+        </w:rPr>
+        <w:t>Scarff</w:t>
+      </w:r>
+      <w:proofErr w:type="spellEnd"/>
+      <w:r>
+        <w:rPr>
+          <w:b/>
+          <w:bCs/>
+        </w:rPr>
+        <w:t>: a Scalable Framework For Streaming Credit Card Fraud Detection With Spark”, 2017,</w:t>
+      </w:r>
+      <w:r>
+        <w:rPr>
+          <w:b/>
+          <w:bCs/>
+        </w:rPr>
+        <w:t xml:space="preserve"> </w:t>
+      </w:r>
+      <w:hyperlink r:id="rId16" w:history="1">
+        <w:r>
+          <w:rPr>
+            <w:b/>
+            <w:bCs/>
+          </w:rPr>
+          <w:t>10.1016/j.inffus.2017.09.005</w:t>
+        </w:r>
+      </w:hyperlink>
+      <w:r>
+        <w:rPr>
+          <w:b/>
+          <w:bCs/>
+        </w:rPr>
+        <w:t>.</w:t>
+      </w:r>
+    </w:p>
+    <w:p>
+      <w:pPr>
+        <w:rPr>
+          <w:b/>
+          <w:bCs/>
+        </w:rPr>
+      </w:pPr>
+      <w:r>
+        <w:t>AFR97</w:t>
+      </w:r>
+      <w:r>
+        <w:t xml:space="preserve">: </w:t>
+      </w:r>
+      <w:proofErr w:type="spellStart"/>
+      <w:r>
+        <w:rPr>
+          <w:b/>
+          <w:bCs/>
+        </w:rPr>
+        <w:t>Emin</w:t>
+      </w:r>
+      <w:proofErr w:type="spellEnd"/>
+      <w:r>
+        <w:rPr>
+          <w:b/>
+          <w:bCs/>
+        </w:rPr>
+        <w:t xml:space="preserve"> </w:t>
+      </w:r>
+      <w:proofErr w:type="spellStart"/>
+      <w:r>
+        <w:rPr>
+          <w:b/>
+          <w:bCs/>
+        </w:rPr>
+        <w:t>Aleskerov</w:t>
+      </w:r>
+      <w:proofErr w:type="spellEnd"/>
+      <w:r>
+        <w:rPr>
+          <w:b/>
+          <w:bCs/>
+        </w:rPr>
+        <w:t xml:space="preserve">, Bernd </w:t>
+      </w:r>
+      <w:proofErr w:type="spellStart"/>
+      <w:r>
+        <w:rPr>
+          <w:b/>
+          <w:bCs/>
+        </w:rPr>
+        <w:t>Freisleben</w:t>
+      </w:r>
+      <w:proofErr w:type="spellEnd"/>
+      <w:r>
+        <w:rPr>
+          <w:b/>
+          <w:bCs/>
+        </w:rPr>
+        <w:t>, and R. Bharat Rao: “</w:t>
+      </w:r>
+      <w:proofErr w:type="spellStart"/>
+      <w:r>
+        <w:rPr>
+          <w:b/>
+          <w:bCs/>
+        </w:rPr>
+        <w:t>Cardwatch</w:t>
+      </w:r>
+      <w:proofErr w:type="spellEnd"/>
+      <w:r>
+        <w:rPr>
+          <w:b/>
+          <w:bCs/>
+        </w:rPr>
+        <w:t xml:space="preserve">: a </w:t>
+      </w:r>
+      <w:r>
+        <w:rPr>
+          <w:b/>
+          <w:bCs/>
+        </w:rPr>
+        <w:t>N</w:t>
+      </w:r>
+      <w:r>
+        <w:rPr>
+          <w:b/>
+          <w:bCs/>
+        </w:rPr>
+        <w:t xml:space="preserve">eural </w:t>
+      </w:r>
+      <w:r>
+        <w:rPr>
+          <w:b/>
+          <w:bCs/>
+        </w:rPr>
+        <w:t>N</w:t>
+      </w:r>
+      <w:r>
+        <w:rPr>
+          <w:b/>
+          <w:bCs/>
+        </w:rPr>
+        <w:t>etwork</w:t>
+      </w:r>
+      <w:r>
+        <w:rPr>
+          <w:b/>
+          <w:bCs/>
+        </w:rPr>
+        <w:br/>
+      </w:r>
+      <w:r>
+        <w:rPr>
+          <w:b/>
+          <w:bCs/>
+        </w:rPr>
+        <w:t>B</w:t>
+      </w:r>
+      <w:r>
+        <w:rPr>
+          <w:b/>
+          <w:bCs/>
+        </w:rPr>
+        <w:t xml:space="preserve">ased </w:t>
+      </w:r>
+      <w:r>
+        <w:rPr>
+          <w:b/>
+          <w:bCs/>
+        </w:rPr>
+        <w:t>D</w:t>
+      </w:r>
+      <w:r>
+        <w:rPr>
+          <w:b/>
+          <w:bCs/>
+        </w:rPr>
+        <w:t xml:space="preserve">atabase </w:t>
+      </w:r>
+      <w:r>
+        <w:rPr>
+          <w:b/>
+          <w:bCs/>
+        </w:rPr>
+        <w:t>M</w:t>
+      </w:r>
+      <w:r>
+        <w:rPr>
+          <w:b/>
+          <w:bCs/>
+        </w:rPr>
+        <w:t xml:space="preserve">ining </w:t>
+      </w:r>
+      <w:r>
+        <w:rPr>
+          <w:b/>
+          <w:bCs/>
+        </w:rPr>
+        <w:t>S</w:t>
+      </w:r>
+      <w:r>
+        <w:rPr>
+          <w:b/>
+          <w:bCs/>
+        </w:rPr>
+        <w:t xml:space="preserve">ystem for </w:t>
+      </w:r>
+      <w:r>
+        <w:rPr>
+          <w:b/>
+          <w:bCs/>
+        </w:rPr>
+        <w:t>C</w:t>
+      </w:r>
+      <w:r>
+        <w:rPr>
+          <w:b/>
+          <w:bCs/>
+        </w:rPr>
+        <w:t xml:space="preserve">redit </w:t>
+      </w:r>
+      <w:r>
+        <w:rPr>
+          <w:b/>
+          <w:bCs/>
+        </w:rPr>
+        <w:t>C</w:t>
+      </w:r>
+      <w:r>
+        <w:rPr>
+          <w:b/>
+          <w:bCs/>
+        </w:rPr>
+        <w:t xml:space="preserve">ard </w:t>
+      </w:r>
+      <w:r>
+        <w:rPr>
+          <w:b/>
+          <w:bCs/>
+        </w:rPr>
+        <w:t>F</w:t>
+      </w:r>
+      <w:r>
+        <w:rPr>
+          <w:b/>
+          <w:bCs/>
+        </w:rPr>
+        <w:t xml:space="preserve">raud </w:t>
+      </w:r>
+      <w:r>
+        <w:rPr>
+          <w:b/>
+          <w:bCs/>
+        </w:rPr>
+        <w:t>D</w:t>
+      </w:r>
+      <w:r>
+        <w:rPr>
+          <w:b/>
+          <w:bCs/>
+        </w:rPr>
+        <w:t xml:space="preserve">etection”, 1997, </w:t>
+      </w:r>
+      <w:hyperlink r:id="rId17" w:tgtFrame="_blank" w:history="1">
+        <w:r>
+          <w:rPr>
+            <w:b/>
+            <w:bCs/>
+          </w:rPr>
+          <w:t>10.1109/CIFER.1997.618940</w:t>
         </w:r>
       </w:hyperlink>
     </w:p>
     <w:p>
       <w:r>
-        <w:t>https://dl.acm.org/doi/10.1145/1007730.1007735</w:t>
-      </w:r>
+        <w:t>SKSM08</w:t>
+      </w:r>
+      <w:r>
+        <w:t xml:space="preserve">: </w:t>
+      </w:r>
+      <w:r>
+        <w:rPr>
+          <w:b/>
+          <w:bCs/>
+        </w:rPr>
+        <w:t xml:space="preserve">Abhinav Srivastava, </w:t>
+      </w:r>
+      <w:proofErr w:type="spellStart"/>
+      <w:r>
+        <w:rPr>
+          <w:b/>
+          <w:bCs/>
+        </w:rPr>
+        <w:t>Amlan</w:t>
+      </w:r>
+      <w:proofErr w:type="spellEnd"/>
+      <w:r>
+        <w:rPr>
+          <w:b/>
+          <w:bCs/>
+        </w:rPr>
+        <w:t xml:space="preserve"> Kundu, </w:t>
+      </w:r>
+      <w:proofErr w:type="spellStart"/>
+      <w:r>
+        <w:rPr>
+          <w:b/>
+          <w:bCs/>
+        </w:rPr>
+        <w:t>Shamik</w:t>
+      </w:r>
+      <w:proofErr w:type="spellEnd"/>
+      <w:r>
+        <w:rPr>
+          <w:b/>
+          <w:bCs/>
+        </w:rPr>
+        <w:t xml:space="preserve"> Sural, and Arun K. Majumdar</w:t>
+      </w:r>
+      <w:proofErr w:type="gramStart"/>
+      <w:r>
+        <w:rPr>
+          <w:b/>
+          <w:bCs/>
+        </w:rPr>
+        <w:t>:</w:t>
+      </w:r>
+      <w:r>
+        <w:rPr>
+          <w:b/>
+          <w:bCs/>
+        </w:rPr>
+        <w:t xml:space="preserve"> </w:t>
+      </w:r>
+      <w:r>
+        <w:rPr>
+          <w:b/>
+          <w:bCs/>
+        </w:rPr>
+        <w:t>”Credit</w:t>
+      </w:r>
+      <w:proofErr w:type="gramEnd"/>
+      <w:r>
+        <w:rPr>
+          <w:b/>
+          <w:bCs/>
+        </w:rPr>
+        <w:t xml:space="preserve"> </w:t>
+      </w:r>
+      <w:r>
+        <w:rPr>
+          <w:b/>
+          <w:bCs/>
+        </w:rPr>
+        <w:t>C</w:t>
+      </w:r>
+      <w:r>
+        <w:rPr>
+          <w:b/>
+          <w:bCs/>
+        </w:rPr>
+        <w:t>ard</w:t>
+      </w:r>
+      <w:r>
+        <w:rPr>
+          <w:b/>
+          <w:bCs/>
+        </w:rPr>
+        <w:br/>
+      </w:r>
+      <w:r>
+        <w:rPr>
+          <w:b/>
+          <w:bCs/>
+        </w:rPr>
+        <w:t>F</w:t>
+      </w:r>
+      <w:r>
+        <w:rPr>
+          <w:b/>
+          <w:bCs/>
+        </w:rPr>
+        <w:t xml:space="preserve">raud </w:t>
+      </w:r>
+      <w:r>
+        <w:rPr>
+          <w:b/>
+          <w:bCs/>
+        </w:rPr>
+        <w:t>D</w:t>
+      </w:r>
+      <w:r>
+        <w:rPr>
+          <w:b/>
+          <w:bCs/>
+        </w:rPr>
+        <w:t xml:space="preserve">etection </w:t>
+      </w:r>
+      <w:r>
+        <w:rPr>
+          <w:b/>
+          <w:bCs/>
+        </w:rPr>
+        <w:t>U</w:t>
+      </w:r>
+      <w:r>
+        <w:rPr>
+          <w:b/>
+          <w:bCs/>
+        </w:rPr>
+        <w:t xml:space="preserve">sing </w:t>
+      </w:r>
+      <w:r>
+        <w:rPr>
+          <w:b/>
+          <w:bCs/>
+        </w:rPr>
+        <w:t>H</w:t>
+      </w:r>
+      <w:r>
+        <w:rPr>
+          <w:b/>
+          <w:bCs/>
+        </w:rPr>
+        <w:t xml:space="preserve">idden </w:t>
+      </w:r>
+      <w:r>
+        <w:rPr>
+          <w:b/>
+          <w:bCs/>
+        </w:rPr>
+        <w:t>M</w:t>
+      </w:r>
+      <w:r>
+        <w:rPr>
+          <w:b/>
+          <w:bCs/>
+        </w:rPr>
+        <w:t xml:space="preserve">arkov model”, 2011, </w:t>
+      </w:r>
+      <w:hyperlink r:id="rId18" w:tgtFrame="_blank" w:history="1">
+        <w:r>
+          <w:rPr>
+            <w:b/>
+            <w:bCs/>
+          </w:rPr>
+          <w:t>10.1109/TDSC.2007.70228</w:t>
+        </w:r>
+      </w:hyperlink>
     </w:p>
+    <w:p>
+      <w:r>
+        <w:t>WA00</w:t>
+      </w:r>
+      <w:r>
+        <w:t xml:space="preserve">: </w:t>
+      </w:r>
+      <w:r>
+        <w:rPr>
+          <w:b/>
+          <w:bCs/>
+        </w:rPr>
+        <w:t>Richard Wheeler and J. Stuart Aitken</w:t>
+      </w:r>
+      <w:r>
+        <w:rPr>
+          <w:b/>
+          <w:bCs/>
+        </w:rPr>
+        <w:t>: “</w:t>
+      </w:r>
+      <w:r>
+        <w:rPr>
+          <w:b/>
+          <w:bCs/>
+        </w:rPr>
+        <w:t xml:space="preserve">Multiple </w:t>
+      </w:r>
+      <w:r>
+        <w:rPr>
+          <w:b/>
+          <w:bCs/>
+        </w:rPr>
+        <w:t>A</w:t>
+      </w:r>
+      <w:r>
+        <w:rPr>
+          <w:b/>
+          <w:bCs/>
+        </w:rPr>
+        <w:t xml:space="preserve">lgorithms for </w:t>
+      </w:r>
+      <w:r>
+        <w:rPr>
+          <w:b/>
+          <w:bCs/>
+        </w:rPr>
+        <w:t>F</w:t>
+      </w:r>
+      <w:r>
+        <w:rPr>
+          <w:b/>
+          <w:bCs/>
+        </w:rPr>
+        <w:t xml:space="preserve">raud </w:t>
+      </w:r>
+      <w:r>
+        <w:rPr>
+          <w:b/>
+          <w:bCs/>
+        </w:rPr>
+        <w:t>D</w:t>
+      </w:r>
+      <w:r>
+        <w:rPr>
+          <w:b/>
+          <w:bCs/>
+        </w:rPr>
+        <w:t>etection</w:t>
+      </w:r>
+      <w:r>
+        <w:rPr>
+          <w:b/>
+          <w:bCs/>
+        </w:rPr>
+        <w:t xml:space="preserve">”, 2000, </w:t>
+      </w:r>
+      <w:hyperlink r:id="rId19" w:tgtFrame="_blank" w:tooltip="Persistent link using digital object identifier" w:history="1">
+        <w:r>
+          <w:rPr>
+            <w:b/>
+            <w:bCs/>
+          </w:rPr>
+          <w:t>10.1016/S0950-7051(00)00050-2</w:t>
+        </w:r>
+      </w:hyperlink>
+    </w:p>
+    <w:p>
+      <w:pPr>
+        <w:pStyle w:val="Heading1"/>
+        <w:shd w:val="clear" w:color="auto" w:fill="FFFFFF"/>
+        <w:spacing w:before="0" w:beforeAutospacing="0" w:after="0" w:afterAutospacing="0"/>
+        <w:rPr>
+          <w:rFonts w:ascii="Roboto" w:hAnsi="Roboto"/>
+          <w:b w:val="0"/>
+          <w:bCs w:val="0"/>
+          <w:color w:val="111111"/>
+        </w:rPr>
+      </w:pPr>
+      <w:r>
+        <w:rPr>
+          <w:rFonts w:asciiTheme="minorHAnsi" w:eastAsiaTheme="minorHAnsi" w:hAnsiTheme="minorHAnsi" w:cstheme="minorBidi"/>
+          <w:b w:val="0"/>
+          <w:bCs w:val="0"/>
+          <w:kern w:val="0"/>
+          <w:sz w:val="22"/>
+          <w:szCs w:val="22"/>
+          <w:lang w:eastAsia="en-US"/>
+        </w:rPr>
+        <w:t xml:space="preserve">Mathew’s </w:t>
+      </w:r>
+      <w:proofErr w:type="spellStart"/>
+      <w:r>
+        <w:rPr>
+          <w:rFonts w:asciiTheme="minorHAnsi" w:eastAsiaTheme="minorHAnsi" w:hAnsiTheme="minorHAnsi" w:cstheme="minorBidi"/>
+          <w:b w:val="0"/>
+          <w:bCs w:val="0"/>
+          <w:kern w:val="0"/>
+          <w:sz w:val="22"/>
+          <w:szCs w:val="22"/>
+          <w:lang w:eastAsia="en-US"/>
+        </w:rPr>
+        <w:t>coe</w:t>
+      </w:r>
+      <w:r>
+        <w:rPr>
+          <w:rFonts w:asciiTheme="minorHAnsi" w:eastAsiaTheme="minorHAnsi" w:hAnsiTheme="minorHAnsi" w:cstheme="minorBidi"/>
+          <w:b w:val="0"/>
+          <w:bCs w:val="0"/>
+          <w:kern w:val="0"/>
+          <w:sz w:val="22"/>
+          <w:szCs w:val="22"/>
+          <w:lang w:eastAsia="en-US"/>
+        </w:rPr>
+        <w:t>f</w:t>
+      </w:r>
+      <w:proofErr w:type="spellEnd"/>
+      <w:r>
+        <w:rPr>
+          <w:rFonts w:asciiTheme="minorHAnsi" w:eastAsiaTheme="minorHAnsi" w:hAnsiTheme="minorHAnsi" w:cstheme="minorBidi"/>
+          <w:b w:val="0"/>
+          <w:bCs w:val="0"/>
+          <w:kern w:val="0"/>
+          <w:sz w:val="22"/>
+          <w:szCs w:val="22"/>
+          <w:lang w:eastAsia="en-US"/>
+        </w:rPr>
+        <w:t xml:space="preserve">: </w:t>
+      </w:r>
+      <w:hyperlink r:id="rId20" w:history="1">
+        <w:r>
+          <w:rPr>
+            <w:rFonts w:asciiTheme="minorHAnsi" w:eastAsiaTheme="minorHAnsi" w:hAnsiTheme="minorHAnsi" w:cstheme="minorBidi"/>
+            <w:kern w:val="0"/>
+            <w:sz w:val="22"/>
+            <w:szCs w:val="22"/>
+            <w:lang w:eastAsia="en-US"/>
+          </w:rPr>
+          <w:t>Davide Chicco</w:t>
+        </w:r>
+      </w:hyperlink>
+      <w:r>
+        <w:rPr>
+          <w:rFonts w:asciiTheme="minorHAnsi" w:eastAsiaTheme="minorHAnsi" w:hAnsiTheme="minorHAnsi" w:cstheme="minorBidi"/>
+          <w:kern w:val="0"/>
+          <w:sz w:val="22"/>
+          <w:szCs w:val="22"/>
+          <w:lang w:eastAsia="en-US"/>
+        </w:rPr>
+        <w:t xml:space="preserve">, </w:t>
+      </w:r>
+      <w:hyperlink r:id="rId21" w:history="1">
+        <w:r>
+          <w:rPr>
+            <w:rFonts w:asciiTheme="minorHAnsi" w:eastAsiaTheme="minorHAnsi" w:hAnsiTheme="minorHAnsi" w:cstheme="minorBidi"/>
+            <w:kern w:val="0"/>
+            <w:sz w:val="22"/>
+            <w:szCs w:val="22"/>
+            <w:lang w:eastAsia="en-US"/>
+          </w:rPr>
+          <w:t xml:space="preserve">Giuseppe </w:t>
+        </w:r>
+        <w:proofErr w:type="spellStart"/>
+        <w:r>
+          <w:rPr>
+            <w:rFonts w:asciiTheme="minorHAnsi" w:eastAsiaTheme="minorHAnsi" w:hAnsiTheme="minorHAnsi" w:cstheme="minorBidi"/>
+            <w:kern w:val="0"/>
+            <w:sz w:val="22"/>
+            <w:szCs w:val="22"/>
+            <w:lang w:eastAsia="en-US"/>
+          </w:rPr>
+          <w:t>Jurman</w:t>
+        </w:r>
+        <w:proofErr w:type="spellEnd"/>
+      </w:hyperlink>
+      <w:r>
+        <w:rPr>
+          <w:rFonts w:asciiTheme="minorHAnsi" w:eastAsiaTheme="minorHAnsi" w:hAnsiTheme="minorHAnsi" w:cstheme="minorBidi"/>
+          <w:kern w:val="0"/>
+          <w:sz w:val="22"/>
+          <w:szCs w:val="22"/>
+          <w:lang w:eastAsia="en-US"/>
+        </w:rPr>
+        <w:t>: “</w:t>
+      </w:r>
+      <w:r>
+        <w:rPr>
+          <w:rFonts w:asciiTheme="minorHAnsi" w:eastAsiaTheme="minorHAnsi" w:hAnsiTheme="minorHAnsi" w:cstheme="minorBidi"/>
+          <w:kern w:val="0"/>
+          <w:sz w:val="22"/>
+          <w:szCs w:val="22"/>
+          <w:lang w:eastAsia="en-US"/>
+        </w:rPr>
+        <w:t xml:space="preserve">The </w:t>
+      </w:r>
+      <w:r>
+        <w:rPr>
+          <w:rFonts w:asciiTheme="minorHAnsi" w:eastAsiaTheme="minorHAnsi" w:hAnsiTheme="minorHAnsi" w:cstheme="minorBidi"/>
+          <w:kern w:val="0"/>
+          <w:sz w:val="22"/>
+          <w:szCs w:val="22"/>
+          <w:lang w:eastAsia="en-US"/>
+        </w:rPr>
+        <w:t>A</w:t>
+      </w:r>
+      <w:r>
+        <w:rPr>
+          <w:rFonts w:asciiTheme="minorHAnsi" w:eastAsiaTheme="minorHAnsi" w:hAnsiTheme="minorHAnsi" w:cstheme="minorBidi"/>
+          <w:kern w:val="0"/>
+          <w:sz w:val="22"/>
+          <w:szCs w:val="22"/>
+          <w:lang w:eastAsia="en-US"/>
+        </w:rPr>
+        <w:t xml:space="preserve">dvantages </w:t>
+      </w:r>
+      <w:r>
+        <w:rPr>
+          <w:rFonts w:asciiTheme="minorHAnsi" w:eastAsiaTheme="minorHAnsi" w:hAnsiTheme="minorHAnsi" w:cstheme="minorBidi"/>
+          <w:kern w:val="0"/>
+          <w:sz w:val="22"/>
+          <w:szCs w:val="22"/>
+          <w:lang w:eastAsia="en-US"/>
+        </w:rPr>
+        <w:t>o</w:t>
+      </w:r>
+      <w:r>
+        <w:rPr>
+          <w:rFonts w:asciiTheme="minorHAnsi" w:eastAsiaTheme="minorHAnsi" w:hAnsiTheme="minorHAnsi" w:cstheme="minorBidi"/>
+          <w:kern w:val="0"/>
+          <w:sz w:val="22"/>
+          <w:szCs w:val="22"/>
+          <w:lang w:eastAsia="en-US"/>
+        </w:rPr>
+        <w:t xml:space="preserve">f </w:t>
+      </w:r>
+      <w:r>
+        <w:rPr>
+          <w:rFonts w:asciiTheme="minorHAnsi" w:eastAsiaTheme="minorHAnsi" w:hAnsiTheme="minorHAnsi" w:cstheme="minorBidi"/>
+          <w:kern w:val="0"/>
+          <w:sz w:val="22"/>
+          <w:szCs w:val="22"/>
+          <w:lang w:eastAsia="en-US"/>
+        </w:rPr>
+        <w:t>T</w:t>
+      </w:r>
+      <w:r>
+        <w:rPr>
+          <w:rFonts w:asciiTheme="minorHAnsi" w:eastAsiaTheme="minorHAnsi" w:hAnsiTheme="minorHAnsi" w:cstheme="minorBidi"/>
+          <w:kern w:val="0"/>
+          <w:sz w:val="22"/>
+          <w:szCs w:val="22"/>
+          <w:lang w:eastAsia="en-US"/>
+        </w:rPr>
+        <w:t xml:space="preserve">he Matthews </w:t>
+      </w:r>
+      <w:r>
+        <w:rPr>
+          <w:rFonts w:asciiTheme="minorHAnsi" w:eastAsiaTheme="minorHAnsi" w:hAnsiTheme="minorHAnsi" w:cstheme="minorBidi"/>
+          <w:kern w:val="0"/>
+          <w:sz w:val="22"/>
+          <w:szCs w:val="22"/>
+          <w:lang w:eastAsia="en-US"/>
+        </w:rPr>
+        <w:t>C</w:t>
+      </w:r>
+      <w:r>
+        <w:rPr>
+          <w:rFonts w:asciiTheme="minorHAnsi" w:eastAsiaTheme="minorHAnsi" w:hAnsiTheme="minorHAnsi" w:cstheme="minorBidi"/>
+          <w:kern w:val="0"/>
+          <w:sz w:val="22"/>
+          <w:szCs w:val="22"/>
+          <w:lang w:eastAsia="en-US"/>
+        </w:rPr>
+        <w:t xml:space="preserve">orrelation </w:t>
+      </w:r>
+      <w:r>
+        <w:rPr>
+          <w:rFonts w:asciiTheme="minorHAnsi" w:eastAsiaTheme="minorHAnsi" w:hAnsiTheme="minorHAnsi" w:cstheme="minorBidi"/>
+          <w:kern w:val="0"/>
+          <w:sz w:val="22"/>
+          <w:szCs w:val="22"/>
+          <w:lang w:eastAsia="en-US"/>
+        </w:rPr>
+        <w:t>C</w:t>
+      </w:r>
+      <w:r>
+        <w:rPr>
+          <w:rFonts w:asciiTheme="minorHAnsi" w:eastAsiaTheme="minorHAnsi" w:hAnsiTheme="minorHAnsi" w:cstheme="minorBidi"/>
+          <w:kern w:val="0"/>
+          <w:sz w:val="22"/>
+          <w:szCs w:val="22"/>
+          <w:lang w:eastAsia="en-US"/>
+        </w:rPr>
+        <w:t xml:space="preserve">oefficient (MCC) </w:t>
+      </w:r>
+      <w:r>
+        <w:rPr>
+          <w:rFonts w:asciiTheme="minorHAnsi" w:eastAsiaTheme="minorHAnsi" w:hAnsiTheme="minorHAnsi" w:cstheme="minorBidi"/>
+          <w:kern w:val="0"/>
+          <w:sz w:val="22"/>
+          <w:szCs w:val="22"/>
+          <w:lang w:eastAsia="en-US"/>
+        </w:rPr>
+        <w:t>O</w:t>
+      </w:r>
+      <w:r>
+        <w:rPr>
+          <w:rFonts w:asciiTheme="minorHAnsi" w:eastAsiaTheme="minorHAnsi" w:hAnsiTheme="minorHAnsi" w:cstheme="minorBidi"/>
+          <w:kern w:val="0"/>
+          <w:sz w:val="22"/>
+          <w:szCs w:val="22"/>
+          <w:lang w:eastAsia="en-US"/>
+        </w:rPr>
+        <w:t xml:space="preserve">ver F1 </w:t>
+      </w:r>
+      <w:r>
+        <w:rPr>
+          <w:rFonts w:asciiTheme="minorHAnsi" w:eastAsiaTheme="minorHAnsi" w:hAnsiTheme="minorHAnsi" w:cstheme="minorBidi"/>
+          <w:kern w:val="0"/>
+          <w:sz w:val="22"/>
+          <w:szCs w:val="22"/>
+          <w:lang w:eastAsia="en-US"/>
+        </w:rPr>
+        <w:t>S</w:t>
+      </w:r>
+      <w:r>
+        <w:rPr>
+          <w:rFonts w:asciiTheme="minorHAnsi" w:eastAsiaTheme="minorHAnsi" w:hAnsiTheme="minorHAnsi" w:cstheme="minorBidi"/>
+          <w:kern w:val="0"/>
+          <w:sz w:val="22"/>
+          <w:szCs w:val="22"/>
+          <w:lang w:eastAsia="en-US"/>
+        </w:rPr>
+        <w:t xml:space="preserve">core and </w:t>
+      </w:r>
+      <w:r>
+        <w:rPr>
+          <w:rFonts w:asciiTheme="minorHAnsi" w:eastAsiaTheme="minorHAnsi" w:hAnsiTheme="minorHAnsi" w:cstheme="minorBidi"/>
+          <w:kern w:val="0"/>
+          <w:sz w:val="22"/>
+          <w:szCs w:val="22"/>
+          <w:lang w:eastAsia="en-US"/>
+        </w:rPr>
+        <w:t>A</w:t>
+      </w:r>
+      <w:r>
+        <w:rPr>
+          <w:rFonts w:asciiTheme="minorHAnsi" w:eastAsiaTheme="minorHAnsi" w:hAnsiTheme="minorHAnsi" w:cstheme="minorBidi"/>
+          <w:kern w:val="0"/>
+          <w:sz w:val="22"/>
+          <w:szCs w:val="22"/>
+          <w:lang w:eastAsia="en-US"/>
+        </w:rPr>
+        <w:t xml:space="preserve">ccuracy in </w:t>
+      </w:r>
+      <w:r>
+        <w:rPr>
+          <w:rFonts w:asciiTheme="minorHAnsi" w:eastAsiaTheme="minorHAnsi" w:hAnsiTheme="minorHAnsi" w:cstheme="minorBidi"/>
+          <w:kern w:val="0"/>
+          <w:sz w:val="22"/>
+          <w:szCs w:val="22"/>
+          <w:lang w:eastAsia="en-US"/>
+        </w:rPr>
+        <w:t>B</w:t>
+      </w:r>
+      <w:r>
+        <w:rPr>
+          <w:rFonts w:asciiTheme="minorHAnsi" w:eastAsiaTheme="minorHAnsi" w:hAnsiTheme="minorHAnsi" w:cstheme="minorBidi"/>
+          <w:kern w:val="0"/>
+          <w:sz w:val="22"/>
+          <w:szCs w:val="22"/>
+          <w:lang w:eastAsia="en-US"/>
+        </w:rPr>
+        <w:t xml:space="preserve">inary </w:t>
+      </w:r>
+      <w:r>
+        <w:rPr>
+          <w:rFonts w:asciiTheme="minorHAnsi" w:eastAsiaTheme="minorHAnsi" w:hAnsiTheme="minorHAnsi" w:cstheme="minorBidi"/>
+          <w:kern w:val="0"/>
+          <w:sz w:val="22"/>
+          <w:szCs w:val="22"/>
+          <w:lang w:eastAsia="en-US"/>
+        </w:rPr>
+        <w:t>C</w:t>
+      </w:r>
+      <w:r>
+        <w:rPr>
+          <w:rFonts w:asciiTheme="minorHAnsi" w:eastAsiaTheme="minorHAnsi" w:hAnsiTheme="minorHAnsi" w:cstheme="minorBidi"/>
+          <w:kern w:val="0"/>
+          <w:sz w:val="22"/>
+          <w:szCs w:val="22"/>
+          <w:lang w:eastAsia="en-US"/>
+        </w:rPr>
+        <w:t xml:space="preserve">lassification </w:t>
+      </w:r>
+      <w:r>
+        <w:rPr>
+          <w:rFonts w:asciiTheme="minorHAnsi" w:eastAsiaTheme="minorHAnsi" w:hAnsiTheme="minorHAnsi" w:cstheme="minorBidi"/>
+          <w:kern w:val="0"/>
+          <w:sz w:val="22"/>
+          <w:szCs w:val="22"/>
+          <w:lang w:eastAsia="en-US"/>
+        </w:rPr>
+        <w:t>E</w:t>
+      </w:r>
+      <w:r>
+        <w:rPr>
+          <w:rFonts w:asciiTheme="minorHAnsi" w:eastAsiaTheme="minorHAnsi" w:hAnsiTheme="minorHAnsi" w:cstheme="minorBidi"/>
+          <w:kern w:val="0"/>
+          <w:sz w:val="22"/>
+          <w:szCs w:val="22"/>
+          <w:lang w:eastAsia="en-US"/>
+        </w:rPr>
+        <w:t>valuation</w:t>
+      </w:r>
+      <w:r>
+        <w:rPr>
+          <w:rFonts w:asciiTheme="minorHAnsi" w:eastAsiaTheme="minorHAnsi" w:hAnsiTheme="minorHAnsi" w:cstheme="minorBidi"/>
+          <w:kern w:val="0"/>
+          <w:sz w:val="22"/>
+          <w:szCs w:val="22"/>
+          <w:lang w:eastAsia="en-US"/>
+        </w:rPr>
+        <w:t xml:space="preserve">”, 2020, </w:t>
+      </w:r>
+      <w:hyperlink r:id="rId22" w:tgtFrame="_blank" w:history="1">
+        <w:r>
+          <w:rPr>
+            <w:rFonts w:asciiTheme="minorHAnsi" w:eastAsiaTheme="minorHAnsi" w:hAnsiTheme="minorHAnsi" w:cstheme="minorBidi"/>
+            <w:kern w:val="0"/>
+            <w:sz w:val="22"/>
+            <w:szCs w:val="22"/>
+            <w:lang w:eastAsia="en-US"/>
+          </w:rPr>
+          <w:t>10.1186/s12864-019-6413-7</w:t>
+        </w:r>
+      </w:hyperlink>
+    </w:p>
+    <w:p/>
     <w:sectPr>
       <w:pgSz w:w="11906" w:h="16838"/>
       <w:pgMar w:top="1440" w:right="1440" w:bottom="1440" w:left="1440" w:header="708" w:footer="708" w:gutter="0"/>
@@ -446,6 +1669,27 @@
     <w:name w:val="Normal"/>
     <w:qFormat/>
   </w:style>
+  <w:style w:type="paragraph" w:styleId="Heading1">
+    <w:name w:val="heading 1"/>
+    <w:basedOn w:val="Normal"/>
+    <w:link w:val="Heading1Char"/>
+    <w:uiPriority w:val="9"/>
+    <w:qFormat/>
+    <w:rsid w:val="00BC30C3"/>
+    <w:pPr>
+      <w:spacing w:before="100" w:beforeAutospacing="1" w:after="100" w:afterAutospacing="1" w:line="240" w:lineRule="auto"/>
+      <w:outlineLvl w:val="0"/>
+    </w:pPr>
+    <w:rPr>
+      <w:rFonts w:ascii="Times New Roman" w:eastAsia="Times New Roman" w:hAnsi="Times New Roman" w:cs="Times New Roman"/>
+      <w:b/>
+      <w:bCs/>
+      <w:kern w:val="36"/>
+      <w:sz w:val="48"/>
+      <w:szCs w:val="48"/>
+      <w:lang w:eastAsia="en-GB"/>
+    </w:rPr>
+  </w:style>
   <w:style w:type="character" w:default="1" w:styleId="DefaultParagraphFont">
     <w:name w:val="Default Paragraph Font"/>
     <w:uiPriority w:val="1"/>
@@ -494,6 +1738,37 @@
     <w:rPr>
       <w:color w:val="605E5C"/>
       <w:shd w:val="clear" w:color="auto" w:fill="E1DFDD"/>
+    </w:rPr>
+  </w:style>
+  <w:style w:type="character" w:customStyle="1" w:styleId="fontstyle01">
+    <w:name w:val="fontstyle01"/>
+    <w:basedOn w:val="DefaultParagraphFont"/>
+    <w:rsid w:val="00035D81"/>
+    <w:rPr>
+      <w:rFonts w:ascii="CMR10" w:hAnsi="CMR10" w:hint="default"/>
+      <w:b w:val="0"/>
+      <w:bCs w:val="0"/>
+      <w:i w:val="0"/>
+      <w:iCs w:val="0"/>
+      <w:color w:val="000000"/>
+      <w:sz w:val="22"/>
+      <w:szCs w:val="22"/>
+    </w:rPr>
+  </w:style>
+  <w:style w:type="character" w:customStyle="1" w:styleId="Heading1Char">
+    <w:name w:val="Heading 1 Char"/>
+    <w:basedOn w:val="DefaultParagraphFont"/>
+    <w:link w:val="Heading1"/>
+    <w:uiPriority w:val="9"/>
+    <w:rsid w:val="00BC30C3"/>
+    <w:rPr>
+      <w:rFonts w:ascii="Times New Roman" w:eastAsia="Times New Roman" w:hAnsi="Times New Roman" w:cs="Times New Roman"/>
+      <w:b/>
+      <w:bCs/>
+      <w:kern w:val="36"/>
+      <w:sz w:val="48"/>
+      <w:szCs w:val="48"/>
+      <w:lang w:eastAsia="en-GB"/>
     </w:rPr>
   </w:style>
 </w:styles>

</xml_diff>